<commit_message>
[BL602] Update to release_bl_iot_sdk_1.5.4 for support bl602 A1 chip
</commit_message>
<xml_diff>
--- a/customer_app/bl602_demo_wifi/Iperf_User_Manual.docx
+++ b/customer_app/bl602_demo_wifi/Iperf_User_Manual.docx
@@ -552,14 +552,33 @@
           <w:szCs w:val="32"/>
           <w:lang w:val="en-US" w:eastAsia="zh-CN"/>
         </w:rPr>
-        <w:t>完成硬件连接后，解压Bouffalolab_BL602_Evaluation_Package.zip文件，打开解压文件中的bouffalo_flash_tool_for_windows_v1.2.3/BLFlashEnv.exe</w:t>
-      </w:r>
-      <w:r>
-        <w:rPr>
-          <w:sz w:val="24"/>
-          <w:szCs w:val="32"/>
-        </w:rPr>
-        <w:t>程序</w:t>
+        <w:t>完成硬件连接后，打开烧写工具</w:t>
+      </w:r>
+      <w:r>
+        <w:rPr>
+          <w:rFonts w:hint="eastAsia"/>
+          <w:sz w:val="24"/>
+          <w:szCs w:val="32"/>
+          <w:lang w:val="en-US" w:eastAsia="zh-CN"/>
+        </w:rPr>
+        <w:t>Bouffalo Lab Dev Cube中的</w:t>
+      </w:r>
+      <w:r>
+        <w:rPr>
+          <w:sz w:val="24"/>
+          <w:szCs w:val="32"/>
+          <w:lang w:val="en-US" w:eastAsia="zh-CN"/>
+        </w:rPr>
+        <w:t>BLFlashEnv</w:t>
+      </w:r>
+      <w:r>
+        <w:rPr>
+          <w:rFonts w:hint="eastAsia"/>
+          <w:sz w:val="24"/>
+          <w:szCs w:val="32"/>
+          <w:lang w:val="en-US" w:eastAsia="zh-CN"/>
+        </w:rPr>
+        <w:t>.exe</w:t>
       </w:r>
       <w:r>
         <w:rPr>
@@ -617,9 +636,9 @@
         </w:rPr>
         <w:drawing>
           <wp:inline distT="0" distB="0" distL="114300" distR="114300">
-            <wp:extent cx="5271135" cy="3667760"/>
-            <wp:effectExtent l="0" t="0" r="5715" b="8890"/>
-            <wp:docPr id="13" name="图片 13" descr="7"/>
+            <wp:extent cx="5264150" cy="3470275"/>
+            <wp:effectExtent l="0" t="0" r="12700" b="15875"/>
+            <wp:docPr id="5" name="图片 5" descr="3"/>
             <wp:cNvGraphicFramePr>
               <a:graphicFrameLocks xmlns:a="http://schemas.openxmlformats.org/drawingml/2006/main" noChangeAspect="1"/>
             </wp:cNvGraphicFramePr>
@@ -627,7 +646,7 @@
               <a:graphicData uri="http://schemas.openxmlformats.org/drawingml/2006/picture">
                 <pic:pic xmlns:pic="http://schemas.openxmlformats.org/drawingml/2006/picture">
                   <pic:nvPicPr>
-                    <pic:cNvPr id="13" name="图片 13" descr="7"/>
+                    <pic:cNvPr id="5" name="图片 5" descr="3"/>
                     <pic:cNvPicPr>
                       <a:picLocks noChangeAspect="1"/>
                     </pic:cNvPicPr>
@@ -641,7 +660,7 @@
                   <pic:spPr>
                     <a:xfrm>
                       <a:off x="0" y="0"/>
-                      <a:ext cx="5271135" cy="3667760"/>
+                      <a:ext cx="5264150" cy="3470275"/>
                     </a:xfrm>
                     <a:prstGeom prst="rect">
                       <a:avLst/>
@@ -653,6 +672,8 @@
           </wp:inline>
         </w:drawing>
       </w:r>
+      <w:bookmarkStart w:id="0" w:name="_GoBack"/>
+      <w:bookmarkEnd w:id="0"/>
     </w:p>
     <w:p>
       <w:pPr>
@@ -2388,8 +2409,6 @@
           <w:szCs w:val="32"/>
         </w:rPr>
       </w:pPr>
-      <w:bookmarkStart w:id="0" w:name="_GoBack"/>
-      <w:bookmarkEnd w:id="0"/>
       <w:r>
         <w:rPr>
           <w:sz w:val="24"/>

</xml_diff>